<commit_message>
revision despues conversacion carlos
</commit_message>
<xml_diff>
--- a/derivabilidad y diferenciabilidad diferencial.docx
+++ b/derivabilidad y diferenciabilidad diferencial.docx
@@ -952,44 +952,26 @@
     </w:p>
     <w:p>
       <w:pPr>
+        <w:rPr>
+          <w:b/>
+          <w:bCs/>
+        </w:rPr>
+      </w:pPr>
+    </w:p>
+    <w:p>
+      <w:pPr>
         <w:jc w:val="center"/>
         <w:rPr>
           <w:b/>
           <w:bCs/>
         </w:rPr>
       </w:pPr>
-    </w:p>
-    <w:p>
-      <w:pPr>
-        <w:jc w:val="center"/>
-        <w:rPr>
-          <w:b/>
-          <w:bCs/>
-        </w:rPr>
-      </w:pPr>
-    </w:p>
-    <w:p>
-      <w:pPr>
-        <w:jc w:val="center"/>
-        <w:rPr>
-          <w:b/>
-          <w:bCs/>
-        </w:rPr>
-      </w:pPr>
-    </w:p>
-    <w:p>
-      <w:pPr>
-        <w:jc w:val="center"/>
-        <w:rPr>
-          <w:b/>
-          <w:bCs/>
-        </w:rPr>
-      </w:pPr>
       <w:r>
         <w:rPr>
           <w:b/>
           <w:bCs/>
         </w:rPr>
+        <w:lastRenderedPageBreak/>
         <w:t>Derivabilidad y diferenciabilidad</w:t>
       </w:r>
     </w:p>
@@ -1168,7 +1150,13 @@
         <w:t xml:space="preserve"> se hace pasar una recta tangente a la función f(x)</w:t>
       </w:r>
       <w:r>
-        <w:t>, de modo que se pude definir el triángulo rectángulo que se puede ver en color verde en la figura de abajo</w:t>
+        <w:t>, de modo que se pu</w:t>
+      </w:r>
+      <w:r>
+        <w:t>e</w:t>
+      </w:r>
+      <w:r>
+        <w:t>de definir el triángulo rectángulo que se puede ver en color verde en la figura de abajo</w:t>
       </w:r>
       <w:r>
         <w:t>. Se define:</w:t>
@@ -1518,7 +1506,47 @@
         <w:rPr>
           <w:rFonts w:eastAsiaTheme="minorEastAsia"/>
         </w:rPr>
-        <w:t>A dy simplemente la llamados diferencial de f y su definición se obtiene de despejar dy en la ecuación anterior:</w:t>
+        <w:t xml:space="preserve">A </w:t>
+      </w:r>
+      <w:proofErr w:type="spellStart"/>
+      <w:r>
+        <w:rPr>
+          <w:rFonts w:eastAsiaTheme="minorEastAsia"/>
+        </w:rPr>
+        <w:t>dy</w:t>
+      </w:r>
+      <w:proofErr w:type="spellEnd"/>
+      <w:r>
+        <w:rPr>
+          <w:rFonts w:eastAsiaTheme="minorEastAsia"/>
+        </w:rPr>
+        <w:t xml:space="preserve"> simplemente l</w:t>
+      </w:r>
+      <w:r>
+        <w:rPr>
+          <w:rFonts w:eastAsiaTheme="minorEastAsia"/>
+        </w:rPr>
+        <w:t>a</w:t>
+      </w:r>
+      <w:r>
+        <w:rPr>
+          <w:rFonts w:eastAsiaTheme="minorEastAsia"/>
+        </w:rPr>
+        <w:t xml:space="preserve"> llamados diferencial de f y su definición se obtiene de despejar </w:t>
+      </w:r>
+      <w:proofErr w:type="spellStart"/>
+      <w:r>
+        <w:rPr>
+          <w:rFonts w:eastAsiaTheme="minorEastAsia"/>
+        </w:rPr>
+        <w:t>dy</w:t>
+      </w:r>
+      <w:proofErr w:type="spellEnd"/>
+      <w:r>
+        <w:rPr>
+          <w:rFonts w:eastAsiaTheme="minorEastAsia"/>
+        </w:rPr>
+        <w:t xml:space="preserve"> en la ecuación anterior:</w:t>
       </w:r>
     </w:p>
     <w:p>
@@ -1537,6 +1565,7 @@
             <w:rPr>
               <w:rFonts w:ascii="Cambria Math" w:hAnsi="Cambria Math"/>
             </w:rPr>
+            <w:lastRenderedPageBreak/>
             <m:t>dy=</m:t>
           </m:r>
           <m:sSup>
@@ -1646,6 +1675,7 @@
       <w:r>
         <w:t xml:space="preserve">Aproximación de </w:t>
       </w:r>
+      <w:proofErr w:type="spellStart"/>
       <w:r>
         <w:rPr>
           <w:rFonts w:cstheme="majorHAnsi"/>
@@ -1655,6 +1685,7 @@
       <w:r>
         <w:t>y</w:t>
       </w:r>
+      <w:proofErr w:type="spellEnd"/>
       <w:r>
         <w:t xml:space="preserve"> con la diferencial</w:t>
       </w:r>
@@ -1665,6 +1696,7 @@
       <w:r>
         <w:t xml:space="preserve">Como puede deducirse de la observación de la gráfica de arriba cuando </w:t>
       </w:r>
+      <w:proofErr w:type="spellStart"/>
       <w:r>
         <w:rPr>
           <w:rFonts w:cstheme="minorHAnsi"/>
@@ -1672,8 +1704,13 @@
         <w:t>Δ</w:t>
       </w:r>
       <w:r>
-        <w:t xml:space="preserve">x es muy pequeño la gráfica y la tangente están muy juntas y </w:t>
+        <w:t>x</w:t>
       </w:r>
+      <w:proofErr w:type="spellEnd"/>
+      <w:r>
+        <w:t xml:space="preserve"> es muy pequeño la gráfica y la tangente están muy juntas y </w:t>
+      </w:r>
+      <w:proofErr w:type="spellStart"/>
       <w:r>
         <w:rPr>
           <w:rFonts w:cstheme="minorHAnsi"/>
@@ -1681,7 +1718,19 @@
         <w:t>Δ</w:t>
       </w:r>
       <w:r>
-        <w:t>y y dy son prácticamente iguales. Teóricamente podemos decir que:</w:t>
+        <w:t>y</w:t>
+      </w:r>
+      <w:proofErr w:type="spellEnd"/>
+      <w:r>
+        <w:t xml:space="preserve"> y </w:t>
+      </w:r>
+      <w:proofErr w:type="spellStart"/>
+      <w:r>
+        <w:t>dy</w:t>
+      </w:r>
+      <w:proofErr w:type="spellEnd"/>
+      <w:r>
+        <w:t xml:space="preserve"> son prácticamente iguales. Teóricamente podemos decir que:</w:t>
       </w:r>
     </w:p>
     <w:p>
@@ -1763,6 +1812,7 @@
         </w:rPr>
         <w:t xml:space="preserve">Es decir, para valores </w:t>
       </w:r>
+      <w:proofErr w:type="spellStart"/>
       <w:r>
         <w:rPr>
           <w:rFonts w:eastAsiaTheme="minorEastAsia" w:cstheme="minorHAnsi"/>
@@ -1775,12 +1825,14 @@
         </w:rPr>
         <w:t>x</w:t>
       </w:r>
+      <w:proofErr w:type="spellEnd"/>
       <w:r>
         <w:rPr>
           <w:rFonts w:eastAsiaTheme="minorEastAsia"/>
         </w:rPr>
         <w:t xml:space="preserve"> suficientemente pequeños </w:t>
       </w:r>
+      <w:proofErr w:type="spellStart"/>
       <w:r>
         <w:rPr>
           <w:rFonts w:eastAsiaTheme="minorEastAsia"/>
@@ -1803,7 +1855,14 @@
         <w:rPr>
           <w:rFonts w:eastAsiaTheme="minorEastAsia"/>
         </w:rPr>
-        <w:t>dy, por lo que podríamos escribir la siguiente ecuación:</w:t>
+        <w:t>dy</w:t>
+      </w:r>
+      <w:proofErr w:type="spellEnd"/>
+      <w:r>
+        <w:rPr>
+          <w:rFonts w:eastAsiaTheme="minorEastAsia"/>
+        </w:rPr>
+        <w:t>, por lo que podríamos escribir la siguiente ecuación:</w:t>
       </w:r>
     </w:p>
     <w:p>
@@ -3537,7 +3596,6 @@
         <w:pStyle w:val="Prrafodelista"/>
       </w:pPr>
       <w:r>
-        <w:lastRenderedPageBreak/>
         <w:t>La condición es necesaria, porque es necesario que la función sea continua para que sea diferenciable. En la práctica para resolver ejercicios, se usa al revés y negada:</w:t>
       </w:r>
     </w:p>
@@ -3592,18 +3650,38 @@
         <w:pStyle w:val="Prrafodelista"/>
       </w:pPr>
       <w:r>
-        <w:t>¡</w:t>
-      </w:r>
-      <w:proofErr w:type="gramStart"/>
-      <w:r>
-        <w:t>Cuidado!</w:t>
+        <w:lastRenderedPageBreak/>
+        <w:t>¡Cuidado</w:t>
       </w:r>
       <w:r>
-        <w:t>.</w:t>
+        <w:t>, q</w:t>
       </w:r>
-      <w:proofErr w:type="gramEnd"/>
       <w:r>
-        <w:t xml:space="preserve"> Que la condición solo sea necesaria y no suficiente significa que f puede ser continua y aún así no ser diferenciable, como por ejemplo la función f(x)=|x</w:t>
+        <w:t xml:space="preserve">ue la condición solo sea necesaria y no suficiente significa que f puede ser continua y </w:t>
+      </w:r>
+      <w:r>
+        <w:t>aun</w:t>
+      </w:r>
+      <w:r>
+        <w:t xml:space="preserve"> así no ser diferenciable</w:t>
+      </w:r>
+      <w:r>
+        <w:t>!</w:t>
+      </w:r>
+      <w:r>
+        <w:t xml:space="preserve"> </w:t>
+      </w:r>
+      <w:r>
+        <w:t>C</w:t>
+      </w:r>
+      <w:r>
+        <w:t>omo ejemplo</w:t>
+      </w:r>
+      <w:r>
+        <w:t xml:space="preserve"> de esto, podemos ver</w:t>
+      </w:r>
+      <w:r>
+        <w:t xml:space="preserve"> la función f(x)=|x</w:t>
       </w:r>
       <w:r>
         <w:t>|, cuya gráfica se puede ver a continuación</w:t>
@@ -3789,18 +3867,27 @@
         <w:pStyle w:val="Prrafodelista"/>
       </w:pPr>
       <w:r>
-        <w:t>¡</w:t>
-      </w:r>
-      <w:proofErr w:type="gramStart"/>
-      <w:r>
-        <w:t>Cuidado!</w:t>
+        <w:t>¡Cuidado</w:t>
       </w:r>
       <w:r>
-        <w:t>.</w:t>
+        <w:t xml:space="preserve">, </w:t>
       </w:r>
-      <w:proofErr w:type="gramEnd"/>
+      <w:proofErr w:type="spellStart"/>
       <w:r>
-        <w:t xml:space="preserve"> Que la condición solo sea necesaria y no suficiente significa que las derivadas parciales pueden existir y aún así no ser diferenciable.</w:t>
+        <w:t>ue</w:t>
+      </w:r>
+      <w:proofErr w:type="spellEnd"/>
+      <w:r>
+        <w:t xml:space="preserve"> la condición solo sea necesaria y no suficiente significa que las derivadas parciales pueden existir y a</w:t>
+      </w:r>
+      <w:r>
+        <w:t>u</w:t>
+      </w:r>
+      <w:r>
+        <w:t>n así no ser diferenciable</w:t>
+      </w:r>
+      <w:r>
+        <w:t>!</w:t>
       </w:r>
     </w:p>
     <w:p/>
@@ -3881,7 +3968,6 @@
           <w:b/>
           <w:bCs/>
         </w:rPr>
-        <w:lastRenderedPageBreak/>
         <w:t xml:space="preserve">Si las derivadas parciales son continuas </w:t>
       </w:r>
       <w:r>
@@ -3906,6 +3992,7 @@
       <w:bookmarkStart w:id="8" w:name="_Toc148814170"/>
       <w:bookmarkStart w:id="9" w:name="_Toc148822018"/>
       <w:r>
+        <w:lastRenderedPageBreak/>
         <w:t>Polinomio de Taylor de una variable</w:t>
       </w:r>
       <w:bookmarkEnd w:id="8"/>
@@ -4904,7 +4991,13 @@
     </w:p>
     <w:p>
       <w:r>
-        <w:t>Ahora se puede considerar que la función f(x) en verde y el polinomio en negro, son notoriamente parecidos en el entorno a x</w:t>
+        <w:t xml:space="preserve">Ahora se puede considerar que la función f(x) en verde y el polinomio en negro, son notoriamente parecidos en el entorno </w:t>
+      </w:r>
+      <w:r>
+        <w:t>de</w:t>
+      </w:r>
+      <w:r>
+        <w:t xml:space="preserve"> x</w:t>
       </w:r>
       <w:r>
         <w:rPr>
@@ -4924,7 +5017,7 @@
         <w:t xml:space="preserve">del polinomio </w:t>
       </w:r>
       <w:r>
-        <w:t>también coincida con la tercera derivada de la función:</w:t>
+        <w:t>coincida con la tercera derivada de la función:</w:t>
       </w:r>
     </w:p>
     <w:p>
@@ -7495,13 +7588,7 @@
             <w:rPr>
               <w:rFonts w:ascii="Cambria Math" w:hAnsi="Cambria Math"/>
             </w:rPr>
-            <m:t>⋅H</m:t>
-          </m:r>
-          <m:r>
-            <w:rPr>
-              <w:rFonts w:ascii="Cambria Math" w:hAnsi="Cambria Math"/>
-            </w:rPr>
-            <m:t>f</m:t>
+            <m:t>⋅Hf</m:t>
           </m:r>
           <m:d>
             <m:dPr>
@@ -8023,13 +8110,7 @@
             <w:rPr>
               <w:rFonts w:ascii="Cambria Math" w:hAnsi="Cambria Math"/>
             </w:rPr>
-            <m:t>⋅H</m:t>
-          </m:r>
-          <m:r>
-            <w:rPr>
-              <w:rFonts w:ascii="Cambria Math" w:hAnsi="Cambria Math"/>
-            </w:rPr>
-            <m:t>f</m:t>
+            <m:t>⋅Hf</m:t>
           </m:r>
           <m:d>
             <m:dPr>
@@ -8564,13 +8645,7 @@
                           <w:rPr>
                             <w:rFonts w:ascii="Cambria Math" w:hAnsi="Cambria Math"/>
                           </w:rPr>
-                          <m:t>y</m:t>
-                        </m:r>
-                        <m:r>
-                          <w:rPr>
-                            <w:rFonts w:ascii="Cambria Math" w:hAnsi="Cambria Math"/>
-                          </w:rPr>
-                          <m:t>-y</m:t>
+                          <m:t>y-y</m:t>
                         </m:r>
                       </m:e>
                       <m:sub>
@@ -9270,13 +9345,7 @@
                             <w:rPr>
                               <w:rFonts w:ascii="Cambria Math" w:hAnsi="Cambria Math"/>
                             </w:rPr>
-                            <m:t>2</m:t>
-                          </m:r>
-                          <m:r>
-                            <w:rPr>
-                              <w:rFonts w:ascii="Cambria Math" w:hAnsi="Cambria Math"/>
-                            </w:rPr>
-                            <m:t>0</m:t>
+                            <m:t>20</m:t>
                           </m:r>
                         </m:sub>
                       </m:sSub>
@@ -9308,13 +9377,7 @@
                             <w:rPr>
                               <w:rFonts w:ascii="Cambria Math" w:hAnsi="Cambria Math"/>
                             </w:rPr>
-                            <m:t>n</m:t>
-                          </m:r>
-                          <m:r>
-                            <w:rPr>
-                              <w:rFonts w:ascii="Cambria Math" w:hAnsi="Cambria Math"/>
-                            </w:rPr>
-                            <m:t>0</m:t>
+                            <m:t>n0</m:t>
                           </m:r>
                         </m:sub>
                       </m:sSub>
@@ -9801,13 +9864,7 @@
                     <w:rPr>
                       <w:rFonts w:ascii="Cambria Math" w:hAnsi="Cambria Math"/>
                     </w:rPr>
-                    <m:t>1</m:t>
-                  </m:r>
-                  <m:r>
-                    <w:rPr>
-                      <w:rFonts w:ascii="Cambria Math" w:hAnsi="Cambria Math"/>
-                    </w:rPr>
-                    <m:t>0</m:t>
+                    <m:t>10</m:t>
                   </m:r>
                 </m:sub>
               </m:sSub>
@@ -9839,13 +9896,7 @@
                     <w:rPr>
                       <w:rFonts w:ascii="Cambria Math" w:hAnsi="Cambria Math"/>
                     </w:rPr>
-                    <m:t>2</m:t>
-                  </m:r>
-                  <m:r>
-                    <w:rPr>
-                      <w:rFonts w:ascii="Cambria Math" w:hAnsi="Cambria Math"/>
-                    </w:rPr>
-                    <m:t>0</m:t>
+                    <m:t>20</m:t>
                   </m:r>
                 </m:sub>
               </m:sSub>
@@ -9877,13 +9928,7 @@
                     <w:rPr>
                       <w:rFonts w:ascii="Cambria Math" w:hAnsi="Cambria Math"/>
                     </w:rPr>
-                    <m:t>n</m:t>
-                  </m:r>
-                  <m:r>
-                    <w:rPr>
-                      <w:rFonts w:ascii="Cambria Math" w:hAnsi="Cambria Math"/>
-                    </w:rPr>
-                    <m:t>0</m:t>
+                    <m:t>n0</m:t>
                   </m:r>
                 </m:sub>
               </m:sSub>
@@ -10418,12 +10463,21 @@
             <w:pStyle w:val="Piedepgina"/>
             <w:jc w:val="right"/>
           </w:pPr>
+          <w:proofErr w:type="spellStart"/>
           <w:r>
             <w:rPr>
               <w:b/>
               <w:i/>
             </w:rPr>
-            <w:t>Tlf: 984 393 172</w:t>
+            <w:t>Tlf</w:t>
+          </w:r>
+          <w:proofErr w:type="spellEnd"/>
+          <w:r>
+            <w:rPr>
+              <w:b/>
+              <w:i/>
+            </w:rPr>
+            <w:t>: 984 393 172</w:t>
           </w:r>
         </w:p>
       </w:tc>
@@ -10657,7 +10711,21 @@
               <w:b/>
               <w:bCs/>
             </w:rPr>
-            <w:t>diferenciabilidad.</w:t>
+            <w:t>diferenciabilidad</w:t>
+          </w:r>
+          <w:r>
+            <w:rPr>
+              <w:b/>
+              <w:bCs/>
+            </w:rPr>
+            <w:t xml:space="preserve"> y polinomio de Taylor</w:t>
+          </w:r>
+          <w:r>
+            <w:rPr>
+              <w:b/>
+              <w:bCs/>
+            </w:rPr>
+            <w:t>.</w:t>
           </w:r>
         </w:p>
         <w:p>

</xml_diff>

<commit_message>
correcciones pequeñas de palabras
</commit_message>
<xml_diff>
--- a/derivabilidad y diferenciabilidad diferencial.docx
+++ b/derivabilidad y diferenciabilidad diferencial.docx
@@ -1,6 +1,6 @@
 
 <file path=word/document.xml><?xml version="1.0" encoding="utf-8"?>
-<w:document xmlns:wpc="http://schemas.microsoft.com/office/word/2010/wordprocessingCanvas" xmlns:cx="http://schemas.microsoft.com/office/drawing/2014/chartex" xmlns:cx1="http://schemas.microsoft.com/office/drawing/2015/9/8/chartex" xmlns:cx2="http://schemas.microsoft.com/office/drawing/2015/10/21/chartex" xmlns:cx3="http://schemas.microsoft.com/office/drawing/2016/5/9/chartex" xmlns:cx4="http://schemas.microsoft.com/office/drawing/2016/5/10/chartex" xmlns:cx5="http://schemas.microsoft.com/office/drawing/2016/5/11/chartex" xmlns:cx6="http://schemas.microsoft.com/office/drawing/2016/5/12/chartex" xmlns:cx7="http://schemas.microsoft.com/office/drawing/2016/5/13/chartex" xmlns:cx8="http://schemas.microsoft.com/office/drawing/2016/5/14/chartex" xmlns:mc="http://schemas.openxmlformats.org/markup-compatibility/2006" xmlns:aink="http://schemas.microsoft.com/office/drawing/2016/ink" xmlns:am3d="http://schemas.microsoft.com/office/drawing/2017/model3d" xmlns:o="urn:schemas-microsoft-com:office:office" xmlns:oel="http://schemas.microsoft.com/office/2019/extlst" xmlns:r="http://schemas.openxmlformats.org/officeDocument/2006/relationships" xmlns:m="http://schemas.openxmlformats.org/officeDocument/2006/math" xmlns:v="urn:schemas-microsoft-com:vml" xmlns:wp14="http://schemas.microsoft.com/office/word/2010/wordprocessingDrawing" xmlns:wp="http://schemas.openxmlformats.org/drawingml/2006/wordprocessingDrawing" xmlns:w10="urn:schemas-microsoft-com:office:word" xmlns:w="http://schemas.openxmlformats.org/wordprocessingml/2006/main" xmlns:w14="http://schemas.microsoft.com/office/word/2010/wordml" xmlns:w15="http://schemas.microsoft.com/office/word/2012/wordml" xmlns:w16cex="http://schemas.microsoft.com/office/word/2018/wordml/cex" xmlns:w16cid="http://schemas.microsoft.com/office/word/2016/wordml/cid" xmlns:w16="http://schemas.microsoft.com/office/word/2018/wordml" xmlns:w16sdtdh="http://schemas.microsoft.com/office/word/2020/wordml/sdtdatahash" xmlns:w16se="http://schemas.microsoft.com/office/word/2015/wordml/symex" xmlns:wpg="http://schemas.microsoft.com/office/word/2010/wordprocessingGroup" xmlns:wpi="http://schemas.microsoft.com/office/word/2010/wordprocessingInk" xmlns:wne="http://schemas.microsoft.com/office/word/2006/wordml" xmlns:wps="http://schemas.microsoft.com/office/word/2010/wordprocessingShape" mc:Ignorable="w14 w15 w16se w16cid w16 w16cex w16sdtdh wp14">
+<w:document xmlns:wpc="http://schemas.microsoft.com/office/word/2010/wordprocessingCanvas" xmlns:cx="http://schemas.microsoft.com/office/drawing/2014/chartex" xmlns:cx1="http://schemas.microsoft.com/office/drawing/2015/9/8/chartex" xmlns:cx2="http://schemas.microsoft.com/office/drawing/2015/10/21/chartex" xmlns:cx3="http://schemas.microsoft.com/office/drawing/2016/5/9/chartex" xmlns:cx4="http://schemas.microsoft.com/office/drawing/2016/5/10/chartex" xmlns:cx5="http://schemas.microsoft.com/office/drawing/2016/5/11/chartex" xmlns:cx6="http://schemas.microsoft.com/office/drawing/2016/5/12/chartex" xmlns:cx7="http://schemas.microsoft.com/office/drawing/2016/5/13/chartex" xmlns:cx8="http://schemas.microsoft.com/office/drawing/2016/5/14/chartex" xmlns:mc="http://schemas.openxmlformats.org/markup-compatibility/2006" xmlns:aink="http://schemas.microsoft.com/office/drawing/2016/ink" xmlns:am3d="http://schemas.microsoft.com/office/drawing/2017/model3d" xmlns:o="urn:schemas-microsoft-com:office:office" xmlns:oel="http://schemas.microsoft.com/office/2019/extlst" xmlns:r="http://schemas.openxmlformats.org/officeDocument/2006/relationships" xmlns:m="http://schemas.openxmlformats.org/officeDocument/2006/math" xmlns:v="urn:schemas-microsoft-com:vml" xmlns:wp14="http://schemas.microsoft.com/office/word/2010/wordprocessingDrawing" xmlns:wp="http://schemas.openxmlformats.org/drawingml/2006/wordprocessingDrawing" xmlns:w10="urn:schemas-microsoft-com:office:word" xmlns:w="http://schemas.openxmlformats.org/wordprocessingml/2006/main" xmlns:w14="http://schemas.microsoft.com/office/word/2010/wordml" xmlns:w15="http://schemas.microsoft.com/office/word/2012/wordml" xmlns:w16cex="http://schemas.microsoft.com/office/word/2018/wordml/cex" xmlns:w16cid="http://schemas.microsoft.com/office/word/2016/wordml/cid" xmlns:w16="http://schemas.microsoft.com/office/word/2018/wordml" xmlns:w16du="http://schemas.microsoft.com/office/word/2023/wordml/word16du" xmlns:w16sdtdh="http://schemas.microsoft.com/office/word/2020/wordml/sdtdatahash" xmlns:w16se="http://schemas.microsoft.com/office/word/2015/wordml/symex" xmlns:wpg="http://schemas.microsoft.com/office/word/2010/wordprocessingGroup" xmlns:wpi="http://schemas.microsoft.com/office/word/2010/wordprocessingInk" xmlns:wne="http://schemas.microsoft.com/office/word/2006/wordml" xmlns:wps="http://schemas.microsoft.com/office/word/2010/wordprocessingShape" mc:Ignorable="w14 w15 w16se w16cid w16 w16cex w16sdtdh w16du wp14">
   <w:body>
     <w:p>
       <w:pPr>
@@ -79,6 +79,8 @@
               <w:rFonts w:cstheme="minorBidi"/>
               <w:noProof/>
               <w:kern w:val="2"/>
+              <w:sz w:val="24"/>
+              <w:szCs w:val="24"/>
               <w14:ligatures w14:val="standardContextual"/>
             </w:rPr>
           </w:pPr>
@@ -91,7 +93,7 @@
           <w:r>
             <w:fldChar w:fldCharType="separate"/>
           </w:r>
-          <w:hyperlink w:anchor="_Toc148822012" w:history="1">
+          <w:hyperlink w:anchor="_Toc180577223" w:history="1">
             <w:r>
               <w:rPr>
                 <w:rStyle w:val="Hipervnculo"/>
@@ -104,6 +106,8 @@
                 <w:rFonts w:cstheme="minorBidi"/>
                 <w:noProof/>
                 <w:kern w:val="2"/>
+                <w:sz w:val="24"/>
+                <w:szCs w:val="24"/>
                 <w14:ligatures w14:val="standardContextual"/>
               </w:rPr>
               <w:tab/>
@@ -134,7 +138,7 @@
                 <w:noProof/>
                 <w:webHidden/>
               </w:rPr>
-              <w:instrText xml:space="preserve"> PAGEREF _Toc148822012 \h </w:instrText>
+              <w:instrText xml:space="preserve"> PAGEREF _Toc180577223 \h </w:instrText>
             </w:r>
             <w:r>
               <w:rPr>
@@ -169,17 +173,19 @@
           <w:pPr>
             <w:pStyle w:val="TDC2"/>
             <w:tabs>
-              <w:tab w:val="left" w:pos="880"/>
+              <w:tab w:val="left" w:pos="960"/>
               <w:tab w:val="right" w:leader="dot" w:pos="9736"/>
             </w:tabs>
             <w:rPr>
               <w:rFonts w:cstheme="minorBidi"/>
               <w:noProof/>
               <w:kern w:val="2"/>
+              <w:sz w:val="24"/>
+              <w:szCs w:val="24"/>
               <w14:ligatures w14:val="standardContextual"/>
             </w:rPr>
           </w:pPr>
-          <w:hyperlink w:anchor="_Toc148822013" w:history="1">
+          <w:hyperlink w:anchor="_Toc180577224" w:history="1">
             <w:r>
               <w:rPr>
                 <w:rStyle w:val="Hipervnculo"/>
@@ -192,6 +198,8 @@
                 <w:rFonts w:cstheme="minorBidi"/>
                 <w:noProof/>
                 <w:kern w:val="2"/>
+                <w:sz w:val="24"/>
+                <w:szCs w:val="24"/>
                 <w14:ligatures w14:val="standardContextual"/>
               </w:rPr>
               <w:tab/>
@@ -237,7 +245,7 @@
                 <w:noProof/>
                 <w:webHidden/>
               </w:rPr>
-              <w:instrText xml:space="preserve"> PAGEREF _Toc148822013 \h </w:instrText>
+              <w:instrText xml:space="preserve"> PAGEREF _Toc180577224 \h </w:instrText>
             </w:r>
             <w:r>
               <w:rPr>
@@ -272,17 +280,19 @@
           <w:pPr>
             <w:pStyle w:val="TDC2"/>
             <w:tabs>
-              <w:tab w:val="left" w:pos="880"/>
+              <w:tab w:val="left" w:pos="960"/>
               <w:tab w:val="right" w:leader="dot" w:pos="9736"/>
             </w:tabs>
             <w:rPr>
               <w:rFonts w:cstheme="minorBidi"/>
               <w:noProof/>
               <w:kern w:val="2"/>
+              <w:sz w:val="24"/>
+              <w:szCs w:val="24"/>
               <w14:ligatures w14:val="standardContextual"/>
             </w:rPr>
           </w:pPr>
-          <w:hyperlink w:anchor="_Toc148822014" w:history="1">
+          <w:hyperlink w:anchor="_Toc180577225" w:history="1">
             <w:r>
               <w:rPr>
                 <w:rStyle w:val="Hipervnculo"/>
@@ -295,6 +305,8 @@
                 <w:rFonts w:cstheme="minorBidi"/>
                 <w:noProof/>
                 <w:kern w:val="2"/>
+                <w:sz w:val="24"/>
+                <w:szCs w:val="24"/>
                 <w14:ligatures w14:val="standardContextual"/>
               </w:rPr>
               <w:tab/>
@@ -325,7 +337,7 @@
                 <w:noProof/>
                 <w:webHidden/>
               </w:rPr>
-              <w:instrText xml:space="preserve"> PAGEREF _Toc148822014 \h </w:instrText>
+              <w:instrText xml:space="preserve"> PAGEREF _Toc180577225 \h </w:instrText>
             </w:r>
             <w:r>
               <w:rPr>
@@ -367,10 +379,12 @@
               <w:rFonts w:cstheme="minorBidi"/>
               <w:noProof/>
               <w:kern w:val="2"/>
+              <w:sz w:val="24"/>
+              <w:szCs w:val="24"/>
               <w14:ligatures w14:val="standardContextual"/>
             </w:rPr>
           </w:pPr>
-          <w:hyperlink w:anchor="_Toc148822015" w:history="1">
+          <w:hyperlink w:anchor="_Toc180577226" w:history="1">
             <w:r>
               <w:rPr>
                 <w:rStyle w:val="Hipervnculo"/>
@@ -383,6 +397,8 @@
                 <w:rFonts w:cstheme="minorBidi"/>
                 <w:noProof/>
                 <w:kern w:val="2"/>
+                <w:sz w:val="24"/>
+                <w:szCs w:val="24"/>
                 <w14:ligatures w14:val="standardContextual"/>
               </w:rPr>
               <w:tab/>
@@ -413,7 +429,7 @@
                 <w:noProof/>
                 <w:webHidden/>
               </w:rPr>
-              <w:instrText xml:space="preserve"> PAGEREF _Toc148822015 \h </w:instrText>
+              <w:instrText xml:space="preserve"> PAGEREF _Toc180577226 \h </w:instrText>
             </w:r>
             <w:r>
               <w:rPr>
@@ -448,17 +464,19 @@
           <w:pPr>
             <w:pStyle w:val="TDC2"/>
             <w:tabs>
-              <w:tab w:val="left" w:pos="880"/>
+              <w:tab w:val="left" w:pos="960"/>
               <w:tab w:val="right" w:leader="dot" w:pos="9736"/>
             </w:tabs>
             <w:rPr>
               <w:rFonts w:cstheme="minorBidi"/>
               <w:noProof/>
               <w:kern w:val="2"/>
+              <w:sz w:val="24"/>
+              <w:szCs w:val="24"/>
               <w14:ligatures w14:val="standardContextual"/>
             </w:rPr>
           </w:pPr>
-          <w:hyperlink w:anchor="_Toc148822016" w:history="1">
+          <w:hyperlink w:anchor="_Toc180577227" w:history="1">
             <w:r>
               <w:rPr>
                 <w:rStyle w:val="Hipervnculo"/>
@@ -471,6 +489,8 @@
                 <w:rFonts w:cstheme="minorBidi"/>
                 <w:noProof/>
                 <w:kern w:val="2"/>
+                <w:sz w:val="24"/>
+                <w:szCs w:val="24"/>
                 <w14:ligatures w14:val="standardContextual"/>
               </w:rPr>
               <w:tab/>
@@ -501,7 +521,7 @@
                 <w:noProof/>
                 <w:webHidden/>
               </w:rPr>
-              <w:instrText xml:space="preserve"> PAGEREF _Toc148822016 \h </w:instrText>
+              <w:instrText xml:space="preserve"> PAGEREF _Toc180577227 \h </w:instrText>
             </w:r>
             <w:r>
               <w:rPr>
@@ -536,17 +556,19 @@
           <w:pPr>
             <w:pStyle w:val="TDC2"/>
             <w:tabs>
-              <w:tab w:val="left" w:pos="880"/>
+              <w:tab w:val="left" w:pos="960"/>
               <w:tab w:val="right" w:leader="dot" w:pos="9736"/>
             </w:tabs>
             <w:rPr>
               <w:rFonts w:cstheme="minorBidi"/>
               <w:noProof/>
               <w:kern w:val="2"/>
+              <w:sz w:val="24"/>
+              <w:szCs w:val="24"/>
               <w14:ligatures w14:val="standardContextual"/>
             </w:rPr>
           </w:pPr>
-          <w:hyperlink w:anchor="_Toc148822017" w:history="1">
+          <w:hyperlink w:anchor="_Toc180577228" w:history="1">
             <w:r>
               <w:rPr>
                 <w:rStyle w:val="Hipervnculo"/>
@@ -559,6 +581,8 @@
                 <w:rFonts w:cstheme="minorBidi"/>
                 <w:noProof/>
                 <w:kern w:val="2"/>
+                <w:sz w:val="24"/>
+                <w:szCs w:val="24"/>
                 <w14:ligatures w14:val="standardContextual"/>
               </w:rPr>
               <w:tab/>
@@ -589,7 +613,7 @@
                 <w:noProof/>
                 <w:webHidden/>
               </w:rPr>
-              <w:instrText xml:space="preserve"> PAGEREF _Toc148822017 \h </w:instrText>
+              <w:instrText xml:space="preserve"> PAGEREF _Toc180577228 \h </w:instrText>
             </w:r>
             <w:r>
               <w:rPr>
@@ -631,10 +655,12 @@
               <w:rFonts w:cstheme="minorBidi"/>
               <w:noProof/>
               <w:kern w:val="2"/>
+              <w:sz w:val="24"/>
+              <w:szCs w:val="24"/>
               <w14:ligatures w14:val="standardContextual"/>
             </w:rPr>
           </w:pPr>
-          <w:hyperlink w:anchor="_Toc148822018" w:history="1">
+          <w:hyperlink w:anchor="_Toc180577229" w:history="1">
             <w:r>
               <w:rPr>
                 <w:rStyle w:val="Hipervnculo"/>
@@ -647,6 +673,8 @@
                 <w:rFonts w:cstheme="minorBidi"/>
                 <w:noProof/>
                 <w:kern w:val="2"/>
+                <w:sz w:val="24"/>
+                <w:szCs w:val="24"/>
                 <w14:ligatures w14:val="standardContextual"/>
               </w:rPr>
               <w:tab/>
@@ -677,7 +705,7 @@
                 <w:noProof/>
                 <w:webHidden/>
               </w:rPr>
-              <w:instrText xml:space="preserve"> PAGEREF _Toc148822018 \h </w:instrText>
+              <w:instrText xml:space="preserve"> PAGEREF _Toc180577229 \h </w:instrText>
             </w:r>
             <w:r>
               <w:rPr>
@@ -712,17 +740,19 @@
           <w:pPr>
             <w:pStyle w:val="TDC2"/>
             <w:tabs>
-              <w:tab w:val="left" w:pos="880"/>
+              <w:tab w:val="left" w:pos="960"/>
               <w:tab w:val="right" w:leader="dot" w:pos="9736"/>
             </w:tabs>
             <w:rPr>
               <w:rFonts w:cstheme="minorBidi"/>
               <w:noProof/>
               <w:kern w:val="2"/>
+              <w:sz w:val="24"/>
+              <w:szCs w:val="24"/>
               <w14:ligatures w14:val="standardContextual"/>
             </w:rPr>
           </w:pPr>
-          <w:hyperlink w:anchor="_Toc148822019" w:history="1">
+          <w:hyperlink w:anchor="_Toc180577230" w:history="1">
             <w:r>
               <w:rPr>
                 <w:rStyle w:val="Hipervnculo"/>
@@ -735,6 +765,8 @@
                 <w:rFonts w:cstheme="minorBidi"/>
                 <w:noProof/>
                 <w:kern w:val="2"/>
+                <w:sz w:val="24"/>
+                <w:szCs w:val="24"/>
                 <w14:ligatures w14:val="standardContextual"/>
               </w:rPr>
               <w:tab/>
@@ -765,7 +797,7 @@
                 <w:noProof/>
                 <w:webHidden/>
               </w:rPr>
-              <w:instrText xml:space="preserve"> PAGEREF _Toc148822019 \h </w:instrText>
+              <w:instrText xml:space="preserve"> PAGEREF _Toc180577230 \h </w:instrText>
             </w:r>
             <w:r>
               <w:rPr>
@@ -984,7 +1016,7 @@
         </w:numPr>
       </w:pPr>
       <w:bookmarkStart w:id="0" w:name="_Ref148609152"/>
-      <w:bookmarkStart w:id="1" w:name="_Toc148822012"/>
+      <w:bookmarkStart w:id="1" w:name="_Toc180577223"/>
       <w:r>
         <w:t>Diferencial de una función</w:t>
       </w:r>
@@ -1224,10 +1256,10 @@
           <w:noProof/>
         </w:rPr>
         <w:drawing>
-          <wp:inline distT="0" distB="0" distL="0" distR="0" wp14:anchorId="7F9B6AB4" wp14:editId="2A5EE34E">
-            <wp:extent cx="6188710" cy="4252595"/>
-            <wp:effectExtent l="0" t="0" r="2540" b="0"/>
-            <wp:docPr id="331728280" name="Imagen 1" descr="Gráfico, Gráfico de líneas&#10;&#10;Descripción generada automáticamente"/>
+          <wp:inline distT="0" distB="0" distL="0" distR="0" wp14:anchorId="204D69C8" wp14:editId="1FC7BF23">
+            <wp:extent cx="6188710" cy="3324860"/>
+            <wp:effectExtent l="0" t="0" r="2540" b="8890"/>
+            <wp:docPr id="83574839" name="Imagen 1" descr="Gráfico, Gráfico de líneas&#10;&#10;Descripción generada automáticamente"/>
             <wp:cNvGraphicFramePr>
               <a:graphicFrameLocks xmlns:a="http://schemas.openxmlformats.org/drawingml/2006/main" noChangeAspect="1"/>
             </wp:cNvGraphicFramePr>
@@ -1235,7 +1267,7 @@
               <a:graphicData uri="http://schemas.openxmlformats.org/drawingml/2006/picture">
                 <pic:pic xmlns:pic="http://schemas.openxmlformats.org/drawingml/2006/picture">
                   <pic:nvPicPr>
-                    <pic:cNvPr id="331728280" name="Imagen 1" descr="Gráfico, Gráfico de líneas&#10;&#10;Descripción generada automáticamente"/>
+                    <pic:cNvPr id="83574839" name="Imagen 1" descr="Gráfico, Gráfico de líneas&#10;&#10;Descripción generada automáticamente"/>
                     <pic:cNvPicPr/>
                   </pic:nvPicPr>
                   <pic:blipFill>
@@ -1247,7 +1279,7 @@
                   <pic:spPr>
                     <a:xfrm>
                       <a:off x="0" y="0"/>
-                      <a:ext cx="6188710" cy="4252595"/>
+                      <a:ext cx="6188710" cy="3324860"/>
                     </a:xfrm>
                     <a:prstGeom prst="rect">
                       <a:avLst/>
@@ -1565,7 +1597,6 @@
             <w:rPr>
               <w:rFonts w:ascii="Cambria Math" w:hAnsi="Cambria Math"/>
             </w:rPr>
-            <w:lastRenderedPageBreak/>
             <m:t>dy=</m:t>
           </m:r>
           <m:sSup>
@@ -1671,8 +1702,9 @@
         </w:numPr>
       </w:pPr>
       <w:bookmarkStart w:id="2" w:name="_Ref148609144"/>
-      <w:bookmarkStart w:id="3" w:name="_Toc148822013"/>
+      <w:bookmarkStart w:id="3" w:name="_Toc180577224"/>
       <w:r>
+        <w:lastRenderedPageBreak/>
         <w:t xml:space="preserve">Aproximación de </w:t>
       </w:r>
       <w:proofErr w:type="spellStart"/>
@@ -1960,7 +1992,7 @@
           <w:numId w:val="73"/>
         </w:numPr>
       </w:pPr>
-      <w:bookmarkStart w:id="4" w:name="_Toc148822014"/>
+      <w:bookmarkStart w:id="4" w:name="_Toc180577225"/>
       <w:r>
         <w:t>Extensión de la definición de diferencial a n variables</w:t>
       </w:r>
@@ -1978,11 +2010,16 @@
       <w:pPr>
         <w:rPr>
           <w:rFonts w:eastAsiaTheme="minorEastAsia"/>
+          <w:b/>
+          <w:bCs/>
         </w:rPr>
       </w:pPr>
       <m:oMathPara>
         <m:oMath>
           <m:r>
+            <m:rPr>
+              <m:sty m:val="bi"/>
+            </m:rPr>
             <w:rPr>
               <w:rFonts w:ascii="Cambria Math" w:hAnsi="Cambria Math"/>
             </w:rPr>
@@ -1993,12 +2030,17 @@
               <m:ctrlPr>
                 <w:rPr>
                   <w:rFonts w:ascii="Cambria Math" w:hAnsi="Cambria Math"/>
+                  <w:b/>
+                  <w:bCs/>
                   <w:i/>
                 </w:rPr>
               </m:ctrlPr>
             </m:sSubPr>
             <m:e>
               <m:r>
+                <m:rPr>
+                  <m:sty m:val="bi"/>
+                </m:rPr>
                 <w:rPr>
                   <w:rFonts w:ascii="Cambria Math" w:hAnsi="Cambria Math"/>
                 </w:rPr>
@@ -2007,6 +2049,9 @@
             </m:e>
             <m:sub>
               <m:r>
+                <m:rPr>
+                  <m:sty m:val="bi"/>
+                </m:rPr>
                 <w:rPr>
                   <w:rFonts w:ascii="Cambria Math" w:hAnsi="Cambria Math"/>
                 </w:rPr>
@@ -2019,6 +2064,8 @@
               <m:ctrlPr>
                 <w:rPr>
                   <w:rFonts w:ascii="Cambria Math" w:hAnsi="Cambria Math"/>
+                  <w:b/>
+                  <w:bCs/>
                   <w:i/>
                 </w:rPr>
               </m:ctrlPr>
@@ -2029,12 +2076,17 @@
                   <m:ctrlPr>
                     <w:rPr>
                       <w:rFonts w:ascii="Cambria Math" w:hAnsi="Cambria Math"/>
+                      <w:b/>
+                      <w:bCs/>
                       <w:i/>
                     </w:rPr>
                   </m:ctrlPr>
                 </m:sSubPr>
                 <m:e>
                   <m:r>
+                    <m:rPr>
+                      <m:sty m:val="bi"/>
+                    </m:rPr>
                     <w:rPr>
                       <w:rFonts w:ascii="Cambria Math" w:hAnsi="Cambria Math"/>
                     </w:rPr>
@@ -2043,6 +2095,9 @@
                 </m:e>
                 <m:sub>
                   <m:r>
+                    <m:rPr>
+                      <m:sty m:val="bi"/>
+                    </m:rPr>
                     <w:rPr>
                       <w:rFonts w:ascii="Cambria Math" w:hAnsi="Cambria Math"/>
                     </w:rPr>
@@ -2051,6 +2106,9 @@
                 </m:sub>
               </m:sSub>
               <m:r>
+                <m:rPr>
+                  <m:sty m:val="bi"/>
+                </m:rPr>
                 <w:rPr>
                   <w:rFonts w:ascii="Cambria Math" w:hAnsi="Cambria Math"/>
                 </w:rPr>
@@ -2061,12 +2119,17 @@
                   <m:ctrlPr>
                     <w:rPr>
                       <w:rFonts w:ascii="Cambria Math" w:hAnsi="Cambria Math"/>
+                      <w:b/>
+                      <w:bCs/>
                       <w:i/>
                     </w:rPr>
                   </m:ctrlPr>
                 </m:sSubPr>
                 <m:e>
                   <m:r>
+                    <m:rPr>
+                      <m:sty m:val="bi"/>
+                    </m:rPr>
                     <w:rPr>
                       <w:rFonts w:ascii="Cambria Math" w:hAnsi="Cambria Math"/>
                     </w:rPr>
@@ -2075,6 +2138,9 @@
                 </m:e>
                 <m:sub>
                   <m:r>
+                    <m:rPr>
+                      <m:sty m:val="bi"/>
+                    </m:rPr>
                     <w:rPr>
                       <w:rFonts w:ascii="Cambria Math" w:hAnsi="Cambria Math"/>
                     </w:rPr>
@@ -2085,6 +2151,9 @@
             </m:e>
           </m:d>
           <m:r>
+            <m:rPr>
+              <m:sty m:val="bi"/>
+            </m:rPr>
             <w:rPr>
               <w:rFonts w:ascii="Cambria Math" w:hAnsi="Cambria Math"/>
             </w:rPr>
@@ -2095,12 +2164,17 @@
               <m:ctrlPr>
                 <w:rPr>
                   <w:rFonts w:ascii="Cambria Math" w:hAnsi="Cambria Math"/>
+                  <w:b/>
+                  <w:bCs/>
                   <w:i/>
                 </w:rPr>
               </m:ctrlPr>
             </m:sSubPr>
             <m:e>
               <m:r>
+                <m:rPr>
+                  <m:sty m:val="bi"/>
+                </m:rPr>
                 <w:rPr>
                   <w:rFonts w:ascii="Cambria Math" w:hAnsi="Cambria Math"/>
                 </w:rPr>
@@ -2109,6 +2183,9 @@
             </m:e>
             <m:sub>
               <m:r>
+                <m:rPr>
+                  <m:sty m:val="bi"/>
+                </m:rPr>
                 <w:rPr>
                   <w:rFonts w:ascii="Cambria Math" w:hAnsi="Cambria Math"/>
                 </w:rPr>
@@ -2121,6 +2198,8 @@
               <m:ctrlPr>
                 <w:rPr>
                   <w:rFonts w:ascii="Cambria Math" w:hAnsi="Cambria Math"/>
+                  <w:b/>
+                  <w:bCs/>
                   <w:i/>
                 </w:rPr>
               </m:ctrlPr>
@@ -2131,12 +2210,17 @@
                   <m:ctrlPr>
                     <w:rPr>
                       <w:rFonts w:ascii="Cambria Math" w:hAnsi="Cambria Math"/>
+                      <w:b/>
+                      <w:bCs/>
                       <w:i/>
                     </w:rPr>
                   </m:ctrlPr>
                 </m:sSubPr>
                 <m:e>
                   <m:r>
+                    <m:rPr>
+                      <m:sty m:val="bi"/>
+                    </m:rPr>
                     <w:rPr>
                       <w:rFonts w:ascii="Cambria Math" w:hAnsi="Cambria Math"/>
                     </w:rPr>
@@ -2145,6 +2229,9 @@
                 </m:e>
                 <m:sub>
                   <m:r>
+                    <m:rPr>
+                      <m:sty m:val="bi"/>
+                    </m:rPr>
                     <w:rPr>
                       <w:rFonts w:ascii="Cambria Math" w:hAnsi="Cambria Math"/>
                     </w:rPr>
@@ -2153,6 +2240,9 @@
                 </m:sub>
               </m:sSub>
               <m:r>
+                <m:rPr>
+                  <m:sty m:val="bi"/>
+                </m:rPr>
                 <w:rPr>
                   <w:rFonts w:ascii="Cambria Math" w:hAnsi="Cambria Math"/>
                 </w:rPr>
@@ -2163,12 +2253,17 @@
                   <m:ctrlPr>
                     <w:rPr>
                       <w:rFonts w:ascii="Cambria Math" w:hAnsi="Cambria Math"/>
+                      <w:b/>
+                      <w:bCs/>
                       <w:i/>
                     </w:rPr>
                   </m:ctrlPr>
                 </m:sSubPr>
                 <m:e>
                   <m:r>
+                    <m:rPr>
+                      <m:sty m:val="bi"/>
+                    </m:rPr>
                     <w:rPr>
                       <w:rFonts w:ascii="Cambria Math" w:hAnsi="Cambria Math"/>
                     </w:rPr>
@@ -2177,6 +2272,9 @@
                 </m:e>
                 <m:sub>
                   <m:r>
+                    <m:rPr>
+                      <m:sty m:val="bi"/>
+                    </m:rPr>
                     <w:rPr>
                       <w:rFonts w:ascii="Cambria Math" w:hAnsi="Cambria Math"/>
                     </w:rPr>
@@ -2187,6 +2285,9 @@
             </m:e>
           </m:d>
           <m:r>
+            <m:rPr>
+              <m:sty m:val="bi"/>
+            </m:rPr>
             <w:rPr>
               <w:rFonts w:ascii="Cambria Math" w:hAnsi="Cambria Math"/>
             </w:rPr>
@@ -2738,96 +2839,12 @@
       </w:pPr>
       <m:oMathPara>
         <m:oMath>
-          <m:sSub>
-            <m:sSubPr>
-              <m:ctrlPr>
-                <w:rPr>
-                  <w:rFonts w:ascii="Cambria Math" w:hAnsi="Cambria Math"/>
-                  <w:i/>
-                </w:rPr>
-              </m:ctrlPr>
-            </m:sSubPr>
-            <m:e>
-              <m:r>
-                <w:rPr>
-                  <w:rFonts w:ascii="Cambria Math" w:hAnsi="Cambria Math"/>
-                </w:rPr>
-                <m:t>df</m:t>
-              </m:r>
-            </m:e>
-            <m:sub>
-              <m:acc>
-                <m:accPr>
-                  <m:chr m:val="̅"/>
-                  <m:ctrlPr>
-                    <w:rPr>
-                      <w:rFonts w:ascii="Cambria Math" w:hAnsi="Cambria Math"/>
-                      <w:i/>
-                    </w:rPr>
-                  </m:ctrlPr>
-                </m:accPr>
-                <m:e>
-                  <m:sSub>
-                    <m:sSubPr>
-                      <m:ctrlPr>
-                        <w:rPr>
-                          <w:rFonts w:ascii="Cambria Math" w:hAnsi="Cambria Math"/>
-                          <w:i/>
-                        </w:rPr>
-                      </m:ctrlPr>
-                    </m:sSubPr>
-                    <m:e>
-                      <m:r>
-                        <w:rPr>
-                          <w:rFonts w:ascii="Cambria Math" w:hAnsi="Cambria Math"/>
-                        </w:rPr>
-                        <m:t>x</m:t>
-                      </m:r>
-                    </m:e>
-                    <m:sub>
-                      <m:r>
-                        <w:rPr>
-                          <w:rFonts w:ascii="Cambria Math" w:hAnsi="Cambria Math"/>
-                        </w:rPr>
-                        <m:t>0</m:t>
-                      </m:r>
-                    </m:sub>
-                  </m:sSub>
-                </m:e>
-              </m:acc>
-            </m:sub>
-          </m:sSub>
-          <m:d>
-            <m:dPr>
-              <m:ctrlPr>
-                <w:rPr>
-                  <w:rFonts w:ascii="Cambria Math" w:hAnsi="Cambria Math"/>
-                  <w:i/>
-                </w:rPr>
-              </m:ctrlPr>
-            </m:dPr>
-            <m:e>
-              <m:acc>
-                <m:accPr>
-                  <m:chr m:val="̅"/>
-                  <m:ctrlPr>
-                    <w:rPr>
-                      <w:rFonts w:ascii="Cambria Math" w:hAnsi="Cambria Math"/>
-                      <w:i/>
-                    </w:rPr>
-                  </m:ctrlPr>
-                </m:accPr>
-                <m:e>
-                  <m:r>
-                    <w:rPr>
-                      <w:rFonts w:ascii="Cambria Math" w:hAnsi="Cambria Math"/>
-                    </w:rPr>
-                    <m:t>dx</m:t>
-                  </m:r>
-                </m:e>
-              </m:acc>
-            </m:e>
-          </m:d>
+          <m:r>
+            <w:rPr>
+              <w:rFonts w:ascii="Cambria Math" w:hAnsi="Cambria Math"/>
+            </w:rPr>
+            <m:t>df</m:t>
+          </m:r>
           <m:r>
             <w:rPr>
               <w:rFonts w:ascii="Cambria Math" w:hAnsi="Cambria Math"/>
@@ -3179,65 +3196,12 @@
     <w:p>
       <m:oMathPara>
         <m:oMath>
-          <m:sSub>
-            <m:sSubPr>
-              <m:ctrlPr>
-                <w:rPr>
-                  <w:rFonts w:ascii="Cambria Math" w:hAnsi="Cambria Math"/>
-                  <w:i/>
-                </w:rPr>
-              </m:ctrlPr>
-            </m:sSubPr>
-            <m:e>
-              <m:r>
-                <w:rPr>
-                  <w:rFonts w:ascii="Cambria Math" w:hAnsi="Cambria Math"/>
-                </w:rPr>
-                <m:t>df</m:t>
-              </m:r>
-            </m:e>
-            <m:sub>
-              <m:acc>
-                <m:accPr>
-                  <m:chr m:val="̅"/>
-                  <m:ctrlPr>
-                    <w:rPr>
-                      <w:rFonts w:ascii="Cambria Math" w:hAnsi="Cambria Math"/>
-                      <w:i/>
-                    </w:rPr>
-                  </m:ctrlPr>
-                </m:accPr>
-                <m:e>
-                  <m:sSub>
-                    <m:sSubPr>
-                      <m:ctrlPr>
-                        <w:rPr>
-                          <w:rFonts w:ascii="Cambria Math" w:hAnsi="Cambria Math"/>
-                          <w:i/>
-                        </w:rPr>
-                      </m:ctrlPr>
-                    </m:sSubPr>
-                    <m:e>
-                      <m:r>
-                        <w:rPr>
-                          <w:rFonts w:ascii="Cambria Math" w:hAnsi="Cambria Math"/>
-                        </w:rPr>
-                        <m:t>x</m:t>
-                      </m:r>
-                    </m:e>
-                    <m:sub>
-                      <m:r>
-                        <w:rPr>
-                          <w:rFonts w:ascii="Cambria Math" w:hAnsi="Cambria Math"/>
-                        </w:rPr>
-                        <m:t>0</m:t>
-                      </m:r>
-                    </m:sub>
-                  </m:sSub>
-                </m:e>
-              </m:acc>
-            </m:sub>
-          </m:sSub>
+          <m:r>
+            <w:rPr>
+              <w:rFonts w:ascii="Cambria Math" w:hAnsi="Cambria Math"/>
+            </w:rPr>
+            <m:t>df</m:t>
+          </m:r>
           <m:r>
             <w:rPr>
               <w:rFonts w:ascii="Cambria Math" w:hAnsi="Cambria Math"/>
@@ -3334,7 +3298,7 @@
           <w:numId w:val="73"/>
         </w:numPr>
       </w:pPr>
-      <w:bookmarkStart w:id="5" w:name="_Toc148822015"/>
+      <w:bookmarkStart w:id="5" w:name="_Toc180577226"/>
       <w:r>
         <w:t>Diferenciabilidad de una función</w:t>
       </w:r>
@@ -3524,7 +3488,7 @@
           <w:rFonts w:eastAsiaTheme="minorEastAsia"/>
         </w:rPr>
       </w:pPr>
-      <w:bookmarkStart w:id="6" w:name="_Toc148822016"/>
+      <w:bookmarkStart w:id="6" w:name="_Toc180577227"/>
       <w:r>
         <w:rPr>
           <w:rFonts w:eastAsiaTheme="minorEastAsia"/>
@@ -3657,7 +3621,13 @@
         <w:t>, q</w:t>
       </w:r>
       <w:r>
-        <w:t xml:space="preserve">ue la condición solo sea necesaria y no suficiente significa que f puede ser continua y </w:t>
+        <w:t xml:space="preserve">ue la condición solo sea necesaria </w:t>
+      </w:r>
+      <w:r>
+        <w:t xml:space="preserve">en lugar de necesaria y suficiente </w:t>
+      </w:r>
+      <w:r>
+        <w:t xml:space="preserve">significa que f puede ser continua y </w:t>
       </w:r>
       <w:r>
         <w:t>aun</w:t>
@@ -3685,6 +3655,9 @@
       </w:r>
       <w:r>
         <w:t>|, cuya gráfica se puede ver a continuación</w:t>
+      </w:r>
+      <w:r>
+        <w:t>.</w:t>
       </w:r>
     </w:p>
     <w:p>
@@ -3872,13 +3845,11 @@
       <w:r>
         <w:t xml:space="preserve">, </w:t>
       </w:r>
-      <w:proofErr w:type="spellStart"/>
       <w:r>
-        <w:t>ue</w:t>
+        <w:t>q</w:t>
       </w:r>
-      <w:proofErr w:type="spellEnd"/>
       <w:r>
-        <w:t xml:space="preserve"> la condición solo sea necesaria y no suficiente significa que las derivadas parciales pueden existir y a</w:t>
+        <w:t>ue la condición solo sea necesaria y no suficiente significa que las derivadas parciales pueden existir y a</w:t>
       </w:r>
       <w:r>
         <w:t>u</w:t>
@@ -3890,7 +3861,6 @@
         <w:t>!</w:t>
       </w:r>
     </w:p>
-    <w:p/>
     <w:p>
       <w:pPr>
         <w:pStyle w:val="Ttulo2"/>
@@ -3899,7 +3869,7 @@
           <w:numId w:val="73"/>
         </w:numPr>
       </w:pPr>
-      <w:bookmarkStart w:id="7" w:name="_Toc148822017"/>
+      <w:bookmarkStart w:id="7" w:name="_Toc180577228"/>
       <w:r>
         <w:t xml:space="preserve">Condición suficiente de </w:t>
       </w:r>
@@ -3910,7 +3880,13 @@
     </w:p>
     <w:p>
       <w:r>
-        <w:t>Si existen las derivadas parciales y son continuas, entonces f es derivable.</w:t>
+        <w:t>Si existen las derivadas parciales y son continuas, entonces f es d</w:t>
+      </w:r>
+      <w:r>
+        <w:t>iferenciable</w:t>
+      </w:r>
+      <w:r>
+        <w:t>.</w:t>
       </w:r>
     </w:p>
     <w:p>
@@ -3990,9 +3966,8 @@
         </w:numPr>
       </w:pPr>
       <w:bookmarkStart w:id="8" w:name="_Toc148814170"/>
-      <w:bookmarkStart w:id="9" w:name="_Toc148822018"/>
+      <w:bookmarkStart w:id="9" w:name="_Toc180577229"/>
       <w:r>
-        <w:lastRenderedPageBreak/>
         <w:t>Polinomio de Taylor de una variable</w:t>
       </w:r>
       <w:bookmarkEnd w:id="8"/>
@@ -4005,6 +3980,7 @@
     </w:p>
     <w:p>
       <w:r>
+        <w:lastRenderedPageBreak/>
         <w:t>La aproximación más sencilla y también la menos precisa es un polinomio P(x) de grado 1 (una recta) cuyo valor P(x</w:t>
       </w:r>
       <w:r>
@@ -4500,7 +4476,6 @@
         <w:rPr>
           <w:noProof/>
         </w:rPr>
-        <w:lastRenderedPageBreak/>
         <w:drawing>
           <wp:inline distT="0" distB="0" distL="0" distR="0" wp14:anchorId="39A27A27" wp14:editId="2934F014">
             <wp:extent cx="5891842" cy="2613445"/>
@@ -4580,6 +4555,7 @@
         <w:rPr>
           <w:rFonts w:eastAsiaTheme="minorEastAsia"/>
         </w:rPr>
+        <w:lastRenderedPageBreak/>
         <w:t xml:space="preserve">Pero todavía se podría mejorar la aproximación construyendo un polinomio en cual la segunda derivada </w:t>
       </w:r>
       <w:r>
@@ -6146,7 +6122,7 @@
           <w:rFonts w:eastAsiaTheme="minorEastAsia"/>
         </w:rPr>
       </w:pPr>
-      <w:bookmarkStart w:id="10" w:name="_Toc148822019"/>
+      <w:bookmarkStart w:id="10" w:name="_Toc180577230"/>
       <w:r>
         <w:rPr>
           <w:rFonts w:eastAsiaTheme="minorEastAsia"/>
@@ -10376,7 +10352,7 @@
 </file>
 
 <file path=word/endnotes.xml><?xml version="1.0" encoding="utf-8"?>
-<w:endnotes xmlns:wpc="http://schemas.microsoft.com/office/word/2010/wordprocessingCanvas" xmlns:cx="http://schemas.microsoft.com/office/drawing/2014/chartex" xmlns:cx1="http://schemas.microsoft.com/office/drawing/2015/9/8/chartex" xmlns:cx2="http://schemas.microsoft.com/office/drawing/2015/10/21/chartex" xmlns:cx3="http://schemas.microsoft.com/office/drawing/2016/5/9/chartex" xmlns:cx4="http://schemas.microsoft.com/office/drawing/2016/5/10/chartex" xmlns:cx5="http://schemas.microsoft.com/office/drawing/2016/5/11/chartex" xmlns:cx6="http://schemas.microsoft.com/office/drawing/2016/5/12/chartex" xmlns:cx7="http://schemas.microsoft.com/office/drawing/2016/5/13/chartex" xmlns:cx8="http://schemas.microsoft.com/office/drawing/2016/5/14/chartex" xmlns:mc="http://schemas.openxmlformats.org/markup-compatibility/2006" xmlns:aink="http://schemas.microsoft.com/office/drawing/2016/ink" xmlns:am3d="http://schemas.microsoft.com/office/drawing/2017/model3d" xmlns:o="urn:schemas-microsoft-com:office:office" xmlns:oel="http://schemas.microsoft.com/office/2019/extlst" xmlns:r="http://schemas.openxmlformats.org/officeDocument/2006/relationships" xmlns:m="http://schemas.openxmlformats.org/officeDocument/2006/math" xmlns:v="urn:schemas-microsoft-com:vml" xmlns:wp14="http://schemas.microsoft.com/office/word/2010/wordprocessingDrawing" xmlns:wp="http://schemas.openxmlformats.org/drawingml/2006/wordprocessingDrawing" xmlns:w10="urn:schemas-microsoft-com:office:word" xmlns:w="http://schemas.openxmlformats.org/wordprocessingml/2006/main" xmlns:w14="http://schemas.microsoft.com/office/word/2010/wordml" xmlns:w15="http://schemas.microsoft.com/office/word/2012/wordml" xmlns:w16cex="http://schemas.microsoft.com/office/word/2018/wordml/cex" xmlns:w16cid="http://schemas.microsoft.com/office/word/2016/wordml/cid" xmlns:w16="http://schemas.microsoft.com/office/word/2018/wordml" xmlns:w16sdtdh="http://schemas.microsoft.com/office/word/2020/wordml/sdtdatahash" xmlns:w16se="http://schemas.microsoft.com/office/word/2015/wordml/symex" xmlns:wpg="http://schemas.microsoft.com/office/word/2010/wordprocessingGroup" xmlns:wpi="http://schemas.microsoft.com/office/word/2010/wordprocessingInk" xmlns:wne="http://schemas.microsoft.com/office/word/2006/wordml" xmlns:wps="http://schemas.microsoft.com/office/word/2010/wordprocessingShape" mc:Ignorable="w14 w15 w16se w16cid w16 w16cex w16sdtdh wp14">
+<w:endnotes xmlns:wpc="http://schemas.microsoft.com/office/word/2010/wordprocessingCanvas" xmlns:cx="http://schemas.microsoft.com/office/drawing/2014/chartex" xmlns:cx1="http://schemas.microsoft.com/office/drawing/2015/9/8/chartex" xmlns:cx2="http://schemas.microsoft.com/office/drawing/2015/10/21/chartex" xmlns:cx3="http://schemas.microsoft.com/office/drawing/2016/5/9/chartex" xmlns:cx4="http://schemas.microsoft.com/office/drawing/2016/5/10/chartex" xmlns:cx5="http://schemas.microsoft.com/office/drawing/2016/5/11/chartex" xmlns:cx6="http://schemas.microsoft.com/office/drawing/2016/5/12/chartex" xmlns:cx7="http://schemas.microsoft.com/office/drawing/2016/5/13/chartex" xmlns:cx8="http://schemas.microsoft.com/office/drawing/2016/5/14/chartex" xmlns:mc="http://schemas.openxmlformats.org/markup-compatibility/2006" xmlns:aink="http://schemas.microsoft.com/office/drawing/2016/ink" xmlns:am3d="http://schemas.microsoft.com/office/drawing/2017/model3d" xmlns:o="urn:schemas-microsoft-com:office:office" xmlns:oel="http://schemas.microsoft.com/office/2019/extlst" xmlns:r="http://schemas.openxmlformats.org/officeDocument/2006/relationships" xmlns:m="http://schemas.openxmlformats.org/officeDocument/2006/math" xmlns:v="urn:schemas-microsoft-com:vml" xmlns:wp14="http://schemas.microsoft.com/office/word/2010/wordprocessingDrawing" xmlns:wp="http://schemas.openxmlformats.org/drawingml/2006/wordprocessingDrawing" xmlns:w10="urn:schemas-microsoft-com:office:word" xmlns:w="http://schemas.openxmlformats.org/wordprocessingml/2006/main" xmlns:w14="http://schemas.microsoft.com/office/word/2010/wordml" xmlns:w15="http://schemas.microsoft.com/office/word/2012/wordml" xmlns:w16cex="http://schemas.microsoft.com/office/word/2018/wordml/cex" xmlns:w16cid="http://schemas.microsoft.com/office/word/2016/wordml/cid" xmlns:w16="http://schemas.microsoft.com/office/word/2018/wordml" xmlns:w16du="http://schemas.microsoft.com/office/word/2023/wordml/word16du" xmlns:w16sdtdh="http://schemas.microsoft.com/office/word/2020/wordml/sdtdatahash" xmlns:w16se="http://schemas.microsoft.com/office/word/2015/wordml/symex" xmlns:wpg="http://schemas.microsoft.com/office/word/2010/wordprocessingGroup" xmlns:wpi="http://schemas.microsoft.com/office/word/2010/wordprocessingInk" xmlns:wne="http://schemas.microsoft.com/office/word/2006/wordml" xmlns:wps="http://schemas.microsoft.com/office/word/2010/wordprocessingShape" mc:Ignorable="w14 w15 w16se w16cid w16 w16cex w16sdtdh w16du wp14">
   <w:endnote w:type="separator" w:id="-1">
     <w:p>
       <w:pPr>
@@ -10401,7 +10377,7 @@
 </file>
 
 <file path=word/footer1.xml><?xml version="1.0" encoding="utf-8"?>
-<w:ftr xmlns:wpc="http://schemas.microsoft.com/office/word/2010/wordprocessingCanvas" xmlns:cx="http://schemas.microsoft.com/office/drawing/2014/chartex" xmlns:cx1="http://schemas.microsoft.com/office/drawing/2015/9/8/chartex" xmlns:cx2="http://schemas.microsoft.com/office/drawing/2015/10/21/chartex" xmlns:cx3="http://schemas.microsoft.com/office/drawing/2016/5/9/chartex" xmlns:cx4="http://schemas.microsoft.com/office/drawing/2016/5/10/chartex" xmlns:cx5="http://schemas.microsoft.com/office/drawing/2016/5/11/chartex" xmlns:cx6="http://schemas.microsoft.com/office/drawing/2016/5/12/chartex" xmlns:cx7="http://schemas.microsoft.com/office/drawing/2016/5/13/chartex" xmlns:cx8="http://schemas.microsoft.com/office/drawing/2016/5/14/chartex" xmlns:mc="http://schemas.openxmlformats.org/markup-compatibility/2006" xmlns:aink="http://schemas.microsoft.com/office/drawing/2016/ink" xmlns:am3d="http://schemas.microsoft.com/office/drawing/2017/model3d" xmlns:o="urn:schemas-microsoft-com:office:office" xmlns:oel="http://schemas.microsoft.com/office/2019/extlst" xmlns:r="http://schemas.openxmlformats.org/officeDocument/2006/relationships" xmlns:m="http://schemas.openxmlformats.org/officeDocument/2006/math" xmlns:v="urn:schemas-microsoft-com:vml" xmlns:wp14="http://schemas.microsoft.com/office/word/2010/wordprocessingDrawing" xmlns:wp="http://schemas.openxmlformats.org/drawingml/2006/wordprocessingDrawing" xmlns:w10="urn:schemas-microsoft-com:office:word" xmlns:w="http://schemas.openxmlformats.org/wordprocessingml/2006/main" xmlns:w14="http://schemas.microsoft.com/office/word/2010/wordml" xmlns:w15="http://schemas.microsoft.com/office/word/2012/wordml" xmlns:w16cex="http://schemas.microsoft.com/office/word/2018/wordml/cex" xmlns:w16cid="http://schemas.microsoft.com/office/word/2016/wordml/cid" xmlns:w16="http://schemas.microsoft.com/office/word/2018/wordml" xmlns:w16sdtdh="http://schemas.microsoft.com/office/word/2020/wordml/sdtdatahash" xmlns:w16se="http://schemas.microsoft.com/office/word/2015/wordml/symex" xmlns:wpg="http://schemas.microsoft.com/office/word/2010/wordprocessingGroup" xmlns:wpi="http://schemas.microsoft.com/office/word/2010/wordprocessingInk" xmlns:wne="http://schemas.microsoft.com/office/word/2006/wordml" xmlns:wps="http://schemas.microsoft.com/office/word/2010/wordprocessingShape" mc:Ignorable="w14 w15 w16se w16cid w16 w16cex w16sdtdh wp14">
+<w:ftr xmlns:wpc="http://schemas.microsoft.com/office/word/2010/wordprocessingCanvas" xmlns:cx="http://schemas.microsoft.com/office/drawing/2014/chartex" xmlns:cx1="http://schemas.microsoft.com/office/drawing/2015/9/8/chartex" xmlns:cx2="http://schemas.microsoft.com/office/drawing/2015/10/21/chartex" xmlns:cx3="http://schemas.microsoft.com/office/drawing/2016/5/9/chartex" xmlns:cx4="http://schemas.microsoft.com/office/drawing/2016/5/10/chartex" xmlns:cx5="http://schemas.microsoft.com/office/drawing/2016/5/11/chartex" xmlns:cx6="http://schemas.microsoft.com/office/drawing/2016/5/12/chartex" xmlns:cx7="http://schemas.microsoft.com/office/drawing/2016/5/13/chartex" xmlns:cx8="http://schemas.microsoft.com/office/drawing/2016/5/14/chartex" xmlns:mc="http://schemas.openxmlformats.org/markup-compatibility/2006" xmlns:aink="http://schemas.microsoft.com/office/drawing/2016/ink" xmlns:am3d="http://schemas.microsoft.com/office/drawing/2017/model3d" xmlns:o="urn:schemas-microsoft-com:office:office" xmlns:oel="http://schemas.microsoft.com/office/2019/extlst" xmlns:r="http://schemas.openxmlformats.org/officeDocument/2006/relationships" xmlns:m="http://schemas.openxmlformats.org/officeDocument/2006/math" xmlns:v="urn:schemas-microsoft-com:vml" xmlns:wp14="http://schemas.microsoft.com/office/word/2010/wordprocessingDrawing" xmlns:wp="http://schemas.openxmlformats.org/drawingml/2006/wordprocessingDrawing" xmlns:w10="urn:schemas-microsoft-com:office:word" xmlns:w="http://schemas.openxmlformats.org/wordprocessingml/2006/main" xmlns:w14="http://schemas.microsoft.com/office/word/2010/wordml" xmlns:w15="http://schemas.microsoft.com/office/word/2012/wordml" xmlns:w16cex="http://schemas.microsoft.com/office/word/2018/wordml/cex" xmlns:w16cid="http://schemas.microsoft.com/office/word/2016/wordml/cid" xmlns:w16="http://schemas.microsoft.com/office/word/2018/wordml" xmlns:w16du="http://schemas.microsoft.com/office/word/2023/wordml/word16du" xmlns:w16sdtdh="http://schemas.microsoft.com/office/word/2020/wordml/sdtdatahash" xmlns:w16se="http://schemas.microsoft.com/office/word/2015/wordml/symex" xmlns:wpg="http://schemas.microsoft.com/office/word/2010/wordprocessingGroup" xmlns:wpi="http://schemas.microsoft.com/office/word/2010/wordprocessingInk" xmlns:wne="http://schemas.microsoft.com/office/word/2006/wordml" xmlns:wps="http://schemas.microsoft.com/office/word/2010/wordprocessingShape" mc:Ignorable="w14 w15 w16se w16cid w16 w16cex w16sdtdh w16du wp14">
   <w:tbl>
     <w:tblPr>
       <w:tblStyle w:val="Tablaconcuadrcula"/>
@@ -10492,7 +10468,7 @@
 </file>
 
 <file path=word/footnotes.xml><?xml version="1.0" encoding="utf-8"?>
-<w:footnotes xmlns:wpc="http://schemas.microsoft.com/office/word/2010/wordprocessingCanvas" xmlns:cx="http://schemas.microsoft.com/office/drawing/2014/chartex" xmlns:cx1="http://schemas.microsoft.com/office/drawing/2015/9/8/chartex" xmlns:cx2="http://schemas.microsoft.com/office/drawing/2015/10/21/chartex" xmlns:cx3="http://schemas.microsoft.com/office/drawing/2016/5/9/chartex" xmlns:cx4="http://schemas.microsoft.com/office/drawing/2016/5/10/chartex" xmlns:cx5="http://schemas.microsoft.com/office/drawing/2016/5/11/chartex" xmlns:cx6="http://schemas.microsoft.com/office/drawing/2016/5/12/chartex" xmlns:cx7="http://schemas.microsoft.com/office/drawing/2016/5/13/chartex" xmlns:cx8="http://schemas.microsoft.com/office/drawing/2016/5/14/chartex" xmlns:mc="http://schemas.openxmlformats.org/markup-compatibility/2006" xmlns:aink="http://schemas.microsoft.com/office/drawing/2016/ink" xmlns:am3d="http://schemas.microsoft.com/office/drawing/2017/model3d" xmlns:o="urn:schemas-microsoft-com:office:office" xmlns:oel="http://schemas.microsoft.com/office/2019/extlst" xmlns:r="http://schemas.openxmlformats.org/officeDocument/2006/relationships" xmlns:m="http://schemas.openxmlformats.org/officeDocument/2006/math" xmlns:v="urn:schemas-microsoft-com:vml" xmlns:wp14="http://schemas.microsoft.com/office/word/2010/wordprocessingDrawing" xmlns:wp="http://schemas.openxmlformats.org/drawingml/2006/wordprocessingDrawing" xmlns:w10="urn:schemas-microsoft-com:office:word" xmlns:w="http://schemas.openxmlformats.org/wordprocessingml/2006/main" xmlns:w14="http://schemas.microsoft.com/office/word/2010/wordml" xmlns:w15="http://schemas.microsoft.com/office/word/2012/wordml" xmlns:w16cex="http://schemas.microsoft.com/office/word/2018/wordml/cex" xmlns:w16cid="http://schemas.microsoft.com/office/word/2016/wordml/cid" xmlns:w16="http://schemas.microsoft.com/office/word/2018/wordml" xmlns:w16sdtdh="http://schemas.microsoft.com/office/word/2020/wordml/sdtdatahash" xmlns:w16se="http://schemas.microsoft.com/office/word/2015/wordml/symex" xmlns:wpg="http://schemas.microsoft.com/office/word/2010/wordprocessingGroup" xmlns:wpi="http://schemas.microsoft.com/office/word/2010/wordprocessingInk" xmlns:wne="http://schemas.microsoft.com/office/word/2006/wordml" xmlns:wps="http://schemas.microsoft.com/office/word/2010/wordprocessingShape" mc:Ignorable="w14 w15 w16se w16cid w16 w16cex w16sdtdh wp14">
+<w:footnotes xmlns:wpc="http://schemas.microsoft.com/office/word/2010/wordprocessingCanvas" xmlns:cx="http://schemas.microsoft.com/office/drawing/2014/chartex" xmlns:cx1="http://schemas.microsoft.com/office/drawing/2015/9/8/chartex" xmlns:cx2="http://schemas.microsoft.com/office/drawing/2015/10/21/chartex" xmlns:cx3="http://schemas.microsoft.com/office/drawing/2016/5/9/chartex" xmlns:cx4="http://schemas.microsoft.com/office/drawing/2016/5/10/chartex" xmlns:cx5="http://schemas.microsoft.com/office/drawing/2016/5/11/chartex" xmlns:cx6="http://schemas.microsoft.com/office/drawing/2016/5/12/chartex" xmlns:cx7="http://schemas.microsoft.com/office/drawing/2016/5/13/chartex" xmlns:cx8="http://schemas.microsoft.com/office/drawing/2016/5/14/chartex" xmlns:mc="http://schemas.openxmlformats.org/markup-compatibility/2006" xmlns:aink="http://schemas.microsoft.com/office/drawing/2016/ink" xmlns:am3d="http://schemas.microsoft.com/office/drawing/2017/model3d" xmlns:o="urn:schemas-microsoft-com:office:office" xmlns:oel="http://schemas.microsoft.com/office/2019/extlst" xmlns:r="http://schemas.openxmlformats.org/officeDocument/2006/relationships" xmlns:m="http://schemas.openxmlformats.org/officeDocument/2006/math" xmlns:v="urn:schemas-microsoft-com:vml" xmlns:wp14="http://schemas.microsoft.com/office/word/2010/wordprocessingDrawing" xmlns:wp="http://schemas.openxmlformats.org/drawingml/2006/wordprocessingDrawing" xmlns:w10="urn:schemas-microsoft-com:office:word" xmlns:w="http://schemas.openxmlformats.org/wordprocessingml/2006/main" xmlns:w14="http://schemas.microsoft.com/office/word/2010/wordml" xmlns:w15="http://schemas.microsoft.com/office/word/2012/wordml" xmlns:w16cex="http://schemas.microsoft.com/office/word/2018/wordml/cex" xmlns:w16cid="http://schemas.microsoft.com/office/word/2016/wordml/cid" xmlns:w16="http://schemas.microsoft.com/office/word/2018/wordml" xmlns:w16du="http://schemas.microsoft.com/office/word/2023/wordml/word16du" xmlns:w16sdtdh="http://schemas.microsoft.com/office/word/2020/wordml/sdtdatahash" xmlns:w16se="http://schemas.microsoft.com/office/word/2015/wordml/symex" xmlns:wpg="http://schemas.microsoft.com/office/word/2010/wordprocessingGroup" xmlns:wpi="http://schemas.microsoft.com/office/word/2010/wordprocessingInk" xmlns:wne="http://schemas.microsoft.com/office/word/2006/wordml" xmlns:wps="http://schemas.microsoft.com/office/word/2010/wordprocessingShape" mc:Ignorable="w14 w15 w16se w16cid w16 w16cex w16sdtdh w16du wp14">
   <w:footnote w:type="separator" w:id="-1">
     <w:p>
       <w:pPr>
@@ -10517,7 +10493,7 @@
 </file>
 
 <file path=word/header1.xml><?xml version="1.0" encoding="utf-8"?>
-<w:hdr xmlns:wpc="http://schemas.microsoft.com/office/word/2010/wordprocessingCanvas" xmlns:cx="http://schemas.microsoft.com/office/drawing/2014/chartex" xmlns:cx1="http://schemas.microsoft.com/office/drawing/2015/9/8/chartex" xmlns:cx2="http://schemas.microsoft.com/office/drawing/2015/10/21/chartex" xmlns:cx3="http://schemas.microsoft.com/office/drawing/2016/5/9/chartex" xmlns:cx4="http://schemas.microsoft.com/office/drawing/2016/5/10/chartex" xmlns:cx5="http://schemas.microsoft.com/office/drawing/2016/5/11/chartex" xmlns:cx6="http://schemas.microsoft.com/office/drawing/2016/5/12/chartex" xmlns:cx7="http://schemas.microsoft.com/office/drawing/2016/5/13/chartex" xmlns:cx8="http://schemas.microsoft.com/office/drawing/2016/5/14/chartex" xmlns:mc="http://schemas.openxmlformats.org/markup-compatibility/2006" xmlns:aink="http://schemas.microsoft.com/office/drawing/2016/ink" xmlns:am3d="http://schemas.microsoft.com/office/drawing/2017/model3d" xmlns:o="urn:schemas-microsoft-com:office:office" xmlns:oel="http://schemas.microsoft.com/office/2019/extlst" xmlns:r="http://schemas.openxmlformats.org/officeDocument/2006/relationships" xmlns:m="http://schemas.openxmlformats.org/officeDocument/2006/math" xmlns:v="urn:schemas-microsoft-com:vml" xmlns:wp14="http://schemas.microsoft.com/office/word/2010/wordprocessingDrawing" xmlns:wp="http://schemas.openxmlformats.org/drawingml/2006/wordprocessingDrawing" xmlns:w10="urn:schemas-microsoft-com:office:word" xmlns:w="http://schemas.openxmlformats.org/wordprocessingml/2006/main" xmlns:w14="http://schemas.microsoft.com/office/word/2010/wordml" xmlns:w15="http://schemas.microsoft.com/office/word/2012/wordml" xmlns:w16cex="http://schemas.microsoft.com/office/word/2018/wordml/cex" xmlns:w16cid="http://schemas.microsoft.com/office/word/2016/wordml/cid" xmlns:w16="http://schemas.microsoft.com/office/word/2018/wordml" xmlns:w16sdtdh="http://schemas.microsoft.com/office/word/2020/wordml/sdtdatahash" xmlns:w16se="http://schemas.microsoft.com/office/word/2015/wordml/symex" xmlns:wpg="http://schemas.microsoft.com/office/word/2010/wordprocessingGroup" xmlns:wpi="http://schemas.microsoft.com/office/word/2010/wordprocessingInk" xmlns:wne="http://schemas.microsoft.com/office/word/2006/wordml" xmlns:wps="http://schemas.microsoft.com/office/word/2010/wordprocessingShape" mc:Ignorable="w14 w15 w16se w16cid w16 w16cex w16sdtdh wp14">
+<w:hdr xmlns:wpc="http://schemas.microsoft.com/office/word/2010/wordprocessingCanvas" xmlns:cx="http://schemas.microsoft.com/office/drawing/2014/chartex" xmlns:cx1="http://schemas.microsoft.com/office/drawing/2015/9/8/chartex" xmlns:cx2="http://schemas.microsoft.com/office/drawing/2015/10/21/chartex" xmlns:cx3="http://schemas.microsoft.com/office/drawing/2016/5/9/chartex" xmlns:cx4="http://schemas.microsoft.com/office/drawing/2016/5/10/chartex" xmlns:cx5="http://schemas.microsoft.com/office/drawing/2016/5/11/chartex" xmlns:cx6="http://schemas.microsoft.com/office/drawing/2016/5/12/chartex" xmlns:cx7="http://schemas.microsoft.com/office/drawing/2016/5/13/chartex" xmlns:cx8="http://schemas.microsoft.com/office/drawing/2016/5/14/chartex" xmlns:mc="http://schemas.openxmlformats.org/markup-compatibility/2006" xmlns:aink="http://schemas.microsoft.com/office/drawing/2016/ink" xmlns:am3d="http://schemas.microsoft.com/office/drawing/2017/model3d" xmlns:o="urn:schemas-microsoft-com:office:office" xmlns:oel="http://schemas.microsoft.com/office/2019/extlst" xmlns:r="http://schemas.openxmlformats.org/officeDocument/2006/relationships" xmlns:m="http://schemas.openxmlformats.org/officeDocument/2006/math" xmlns:v="urn:schemas-microsoft-com:vml" xmlns:wp14="http://schemas.microsoft.com/office/word/2010/wordprocessingDrawing" xmlns:wp="http://schemas.openxmlformats.org/drawingml/2006/wordprocessingDrawing" xmlns:w10="urn:schemas-microsoft-com:office:word" xmlns:w="http://schemas.openxmlformats.org/wordprocessingml/2006/main" xmlns:w14="http://schemas.microsoft.com/office/word/2010/wordml" xmlns:w15="http://schemas.microsoft.com/office/word/2012/wordml" xmlns:w16cex="http://schemas.microsoft.com/office/word/2018/wordml/cex" xmlns:w16cid="http://schemas.microsoft.com/office/word/2016/wordml/cid" xmlns:w16="http://schemas.microsoft.com/office/word/2018/wordml" xmlns:w16du="http://schemas.microsoft.com/office/word/2023/wordml/word16du" xmlns:w16sdtdh="http://schemas.microsoft.com/office/word/2020/wordml/sdtdatahash" xmlns:w16se="http://schemas.microsoft.com/office/word/2015/wordml/symex" xmlns:wpg="http://schemas.microsoft.com/office/word/2010/wordprocessingGroup" xmlns:wpi="http://schemas.microsoft.com/office/word/2010/wordprocessingInk" xmlns:wne="http://schemas.microsoft.com/office/word/2006/wordml" xmlns:wps="http://schemas.microsoft.com/office/word/2010/wordprocessingShape" mc:Ignorable="w14 w15 w16se w16cid w16 w16cex w16sdtdh w16du wp14">
   <w:tbl>
     <w:tblPr>
       <w:tblStyle w:val="Tablaconcuadrcula"/>
@@ -10841,7 +10817,7 @@
 </file>
 
 <file path=word/numbering.xml><?xml version="1.0" encoding="utf-8"?>
-<w:numbering xmlns:wpc="http://schemas.microsoft.com/office/word/2010/wordprocessingCanvas" xmlns:cx="http://schemas.microsoft.com/office/drawing/2014/chartex" xmlns:cx1="http://schemas.microsoft.com/office/drawing/2015/9/8/chartex" xmlns:cx2="http://schemas.microsoft.com/office/drawing/2015/10/21/chartex" xmlns:cx3="http://schemas.microsoft.com/office/drawing/2016/5/9/chartex" xmlns:cx4="http://schemas.microsoft.com/office/drawing/2016/5/10/chartex" xmlns:cx5="http://schemas.microsoft.com/office/drawing/2016/5/11/chartex" xmlns:cx6="http://schemas.microsoft.com/office/drawing/2016/5/12/chartex" xmlns:cx7="http://schemas.microsoft.com/office/drawing/2016/5/13/chartex" xmlns:cx8="http://schemas.microsoft.com/office/drawing/2016/5/14/chartex" xmlns:mc="http://schemas.openxmlformats.org/markup-compatibility/2006" xmlns:aink="http://schemas.microsoft.com/office/drawing/2016/ink" xmlns:am3d="http://schemas.microsoft.com/office/drawing/2017/model3d" xmlns:o="urn:schemas-microsoft-com:office:office" xmlns:oel="http://schemas.microsoft.com/office/2019/extlst" xmlns:r="http://schemas.openxmlformats.org/officeDocument/2006/relationships" xmlns:m="http://schemas.openxmlformats.org/officeDocument/2006/math" xmlns:v="urn:schemas-microsoft-com:vml" xmlns:wp14="http://schemas.microsoft.com/office/word/2010/wordprocessingDrawing" xmlns:wp="http://schemas.openxmlformats.org/drawingml/2006/wordprocessingDrawing" xmlns:w10="urn:schemas-microsoft-com:office:word" xmlns:w="http://schemas.openxmlformats.org/wordprocessingml/2006/main" xmlns:w14="http://schemas.microsoft.com/office/word/2010/wordml" xmlns:w15="http://schemas.microsoft.com/office/word/2012/wordml" xmlns:w16cex="http://schemas.microsoft.com/office/word/2018/wordml/cex" xmlns:w16cid="http://schemas.microsoft.com/office/word/2016/wordml/cid" xmlns:w16="http://schemas.microsoft.com/office/word/2018/wordml" xmlns:w16sdtdh="http://schemas.microsoft.com/office/word/2020/wordml/sdtdatahash" xmlns:w16se="http://schemas.microsoft.com/office/word/2015/wordml/symex" xmlns:wpg="http://schemas.microsoft.com/office/word/2010/wordprocessingGroup" xmlns:wpi="http://schemas.microsoft.com/office/word/2010/wordprocessingInk" xmlns:wne="http://schemas.microsoft.com/office/word/2006/wordml" xmlns:wps="http://schemas.microsoft.com/office/word/2010/wordprocessingShape" mc:Ignorable="w14 w15 w16se w16cid w16 w16cex w16sdtdh wp14">
+<w:numbering xmlns:wpc="http://schemas.microsoft.com/office/word/2010/wordprocessingCanvas" xmlns:cx="http://schemas.microsoft.com/office/drawing/2014/chartex" xmlns:cx1="http://schemas.microsoft.com/office/drawing/2015/9/8/chartex" xmlns:cx2="http://schemas.microsoft.com/office/drawing/2015/10/21/chartex" xmlns:cx3="http://schemas.microsoft.com/office/drawing/2016/5/9/chartex" xmlns:cx4="http://schemas.microsoft.com/office/drawing/2016/5/10/chartex" xmlns:cx5="http://schemas.microsoft.com/office/drawing/2016/5/11/chartex" xmlns:cx6="http://schemas.microsoft.com/office/drawing/2016/5/12/chartex" xmlns:cx7="http://schemas.microsoft.com/office/drawing/2016/5/13/chartex" xmlns:cx8="http://schemas.microsoft.com/office/drawing/2016/5/14/chartex" xmlns:mc="http://schemas.openxmlformats.org/markup-compatibility/2006" xmlns:aink="http://schemas.microsoft.com/office/drawing/2016/ink" xmlns:am3d="http://schemas.microsoft.com/office/drawing/2017/model3d" xmlns:o="urn:schemas-microsoft-com:office:office" xmlns:oel="http://schemas.microsoft.com/office/2019/extlst" xmlns:r="http://schemas.openxmlformats.org/officeDocument/2006/relationships" xmlns:m="http://schemas.openxmlformats.org/officeDocument/2006/math" xmlns:v="urn:schemas-microsoft-com:vml" xmlns:wp14="http://schemas.microsoft.com/office/word/2010/wordprocessingDrawing" xmlns:wp="http://schemas.openxmlformats.org/drawingml/2006/wordprocessingDrawing" xmlns:w10="urn:schemas-microsoft-com:office:word" xmlns:w="http://schemas.openxmlformats.org/wordprocessingml/2006/main" xmlns:w14="http://schemas.microsoft.com/office/word/2010/wordml" xmlns:w15="http://schemas.microsoft.com/office/word/2012/wordml" xmlns:w16cex="http://schemas.microsoft.com/office/word/2018/wordml/cex" xmlns:w16cid="http://schemas.microsoft.com/office/word/2016/wordml/cid" xmlns:w16="http://schemas.microsoft.com/office/word/2018/wordml" xmlns:w16du="http://schemas.microsoft.com/office/word/2023/wordml/word16du" xmlns:w16sdtdh="http://schemas.microsoft.com/office/word/2020/wordml/sdtdatahash" xmlns:w16se="http://schemas.microsoft.com/office/word/2015/wordml/symex" xmlns:wpg="http://schemas.microsoft.com/office/word/2010/wordprocessingGroup" xmlns:wpi="http://schemas.microsoft.com/office/word/2010/wordprocessingInk" xmlns:wne="http://schemas.microsoft.com/office/word/2006/wordml" xmlns:wps="http://schemas.microsoft.com/office/word/2010/wordprocessingShape" mc:Ignorable="w14 w15 w16se w16cid w16 w16cex w16sdtdh w16du wp14">
   <w:abstractNum w:abstractNumId="0" w15:restartNumberingAfterBreak="0">
     <w:nsid w:val="00724094"/>
     <w:multiLevelType w:val="hybridMultilevel"/>
@@ -18516,7 +18492,7 @@
 </file>
 
 <file path=word/styles.xml><?xml version="1.0" encoding="utf-8"?>
-<w:styles xmlns:mc="http://schemas.openxmlformats.org/markup-compatibility/2006" xmlns:r="http://schemas.openxmlformats.org/officeDocument/2006/relationships" xmlns:w="http://schemas.openxmlformats.org/wordprocessingml/2006/main" xmlns:w14="http://schemas.microsoft.com/office/word/2010/wordml" xmlns:w15="http://schemas.microsoft.com/office/word/2012/wordml" xmlns:w16cex="http://schemas.microsoft.com/office/word/2018/wordml/cex" xmlns:w16cid="http://schemas.microsoft.com/office/word/2016/wordml/cid" xmlns:w16="http://schemas.microsoft.com/office/word/2018/wordml" xmlns:w16sdtdh="http://schemas.microsoft.com/office/word/2020/wordml/sdtdatahash" xmlns:w16se="http://schemas.microsoft.com/office/word/2015/wordml/symex" mc:Ignorable="w14 w15 w16se w16cid w16 w16cex w16sdtdh">
+<w:styles xmlns:mc="http://schemas.openxmlformats.org/markup-compatibility/2006" xmlns:r="http://schemas.openxmlformats.org/officeDocument/2006/relationships" xmlns:w="http://schemas.openxmlformats.org/wordprocessingml/2006/main" xmlns:w14="http://schemas.microsoft.com/office/word/2010/wordml" xmlns:w15="http://schemas.microsoft.com/office/word/2012/wordml" xmlns:w16cex="http://schemas.microsoft.com/office/word/2018/wordml/cex" xmlns:w16cid="http://schemas.microsoft.com/office/word/2016/wordml/cid" xmlns:w16="http://schemas.microsoft.com/office/word/2018/wordml" xmlns:w16du="http://schemas.microsoft.com/office/word/2023/wordml/word16du" xmlns:w16sdtdh="http://schemas.microsoft.com/office/word/2020/wordml/sdtdatahash" xmlns:w16se="http://schemas.microsoft.com/office/word/2015/wordml/symex" mc:Ignorable="w14 w15 w16se w16cid w16 w16cex w16sdtdh w16du">
   <w:docDefaults>
     <w:rPrDefault>
       <w:rPr>

</xml_diff>